<commit_message>
Basic GUI are implemented
</commit_message>
<xml_diff>
--- a/documentation/Reconnaissance de Gestes pour la Commande de Dispositifs.docx
+++ b/documentation/Reconnaissance de Gestes pour la Commande de Dispositifs.docx
@@ -94,8 +94,6 @@
         </w:rPr>
         <w:t>DÉPARTEMENT ÉLÉCTRONIQUE</w:t>
       </w:r>
-      <w:bookmarkStart w:id="0" w:name="_GoBack"/>
-      <w:bookmarkEnd w:id="0"/>
       <w:r>
         <w:rPr>
           <w:b/>
@@ -127,7 +125,7 @@
                     <pic:cNvPicPr/>
                   </pic:nvPicPr>
                   <pic:blipFill>
-                    <a:blip r:embed="rId5" cstate="print"/>
+                    <a:blip r:embed="rId6" cstate="print"/>
                     <a:stretch>
                       <a:fillRect/>
                     </a:stretch>
@@ -1660,6 +1658,8 @@
       <w:r>
         <w:t>Détection et reconnaissance de gestes de la main pour contrôler la souris du PC</w:t>
       </w:r>
+      <w:bookmarkStart w:id="0" w:name="_GoBack"/>
+      <w:bookmarkEnd w:id="0"/>
     </w:p>
     <w:p>
       <w:pPr>
@@ -2682,7 +2682,694 @@
         <w:t>. En somme, la vision artificielle ouvre la voie à un monde où les machines peuvent non seulement voir, mais aussi comprendre et interagir de manière intelligente avec leur environnement visuel.</w:t>
       </w:r>
     </w:p>
-    <w:p/>
+    <w:p>
+      <w:pPr>
+        <w:ind w:firstLine="0"/>
+        <w:jc w:val="left"/>
+      </w:pPr>
+    </w:p>
+    <w:p>
+      <w:pPr>
+        <w:ind w:firstLine="0"/>
+        <w:jc w:val="left"/>
+      </w:pPr>
+      <w:r>
+        <w:rPr>
+          <w:noProof/>
+          <w:lang w:eastAsia="fr-FR"/>
+        </w:rPr>
+        <mc:AlternateContent>
+          <mc:Choice Requires="wps">
+            <w:drawing>
+              <wp:anchor distT="0" distB="0" distL="114300" distR="114300" simplePos="0" relativeHeight="251674624" behindDoc="0" locked="0" layoutInCell="1" allowOverlap="1" wp14:anchorId="520ED0F5" wp14:editId="1D7333F4">
+                <wp:simplePos x="0" y="0"/>
+                <wp:positionH relativeFrom="margin">
+                  <wp:align>right</wp:align>
+                </wp:positionH>
+                <wp:positionV relativeFrom="paragraph">
+                  <wp:posOffset>2907030</wp:posOffset>
+                </wp:positionV>
+                <wp:extent cx="5943600" cy="1733550"/>
+                <wp:effectExtent l="0" t="0" r="0" b="0"/>
+                <wp:wrapNone/>
+                <wp:docPr id="6" name="Text Box 6"/>
+                <wp:cNvGraphicFramePr/>
+                <a:graphic xmlns:a="http://schemas.openxmlformats.org/drawingml/2006/main">
+                  <a:graphicData uri="http://schemas.microsoft.com/office/word/2010/wordprocessingShape">
+                    <wps:wsp>
+                      <wps:cNvSpPr txBox="1"/>
+                      <wps:spPr>
+                        <a:xfrm>
+                          <a:off x="0" y="0"/>
+                          <a:ext cx="5943600" cy="1733550"/>
+                        </a:xfrm>
+                        <a:prstGeom prst="rect">
+                          <a:avLst/>
+                        </a:prstGeom>
+                        <a:noFill/>
+                        <a:ln>
+                          <a:noFill/>
+                        </a:ln>
+                        <a:effectLst/>
+                      </wps:spPr>
+                      <wps:txbx>
+                        <w:txbxContent>
+                          <w:p>
+                            <w:pPr>
+                              <w:ind w:firstLine="0"/>
+                              <w:jc w:val="center"/>
+                              <w:rPr>
+                                <w:b/>
+                                <w:color w:val="70AD47"/>
+                                <w:spacing w:val="10"/>
+                                <w:sz w:val="72"/>
+                                <w:szCs w:val="72"/>
+                                <w:lang w:val="en-US"/>
+                                <w14:textOutline w14:w="9525" w14:cap="flat" w14:cmpd="sng" w14:algn="ctr">
+                                  <w14:solidFill>
+                                    <w14:srgbClr w14:val="000000"/>
+                                  </w14:solidFill>
+                                  <w14:prstDash w14:val="solid"/>
+                                  <w14:round/>
+                                </w14:textOutline>
+                                <w14:textFill>
+                                  <w14:solidFill>
+                                    <w14:srgbClr w14:val="70AD47">
+                                      <w14:tint w14:val="1000"/>
+                                    </w14:srgbClr>
+                                  </w14:solidFill>
+                                </w14:textFill>
+                              </w:rPr>
+                            </w:pPr>
+                            <w:proofErr w:type="spellStart"/>
+                            <w:r>
+                              <w:rPr>
+                                <w:b/>
+                                <w:color w:val="70AD47"/>
+                                <w:spacing w:val="10"/>
+                                <w:sz w:val="72"/>
+                                <w:szCs w:val="72"/>
+                                <w:lang w:val="en-US"/>
+                                <w14:textOutline w14:w="9525" w14:cap="flat" w14:cmpd="sng" w14:algn="ctr">
+                                  <w14:solidFill>
+                                    <w14:srgbClr w14:val="000000"/>
+                                  </w14:solidFill>
+                                  <w14:prstDash w14:val="solid"/>
+                                  <w14:round/>
+                                </w14:textOutline>
+                                <w14:textFill>
+                                  <w14:solidFill>
+                                    <w14:srgbClr w14:val="70AD47">
+                                      <w14:tint w14:val="1000"/>
+                                    </w14:srgbClr>
+                                  </w14:solidFill>
+                                </w14:textFill>
+                              </w:rPr>
+                              <w:t>Chapitre</w:t>
+                            </w:r>
+                            <w:proofErr w:type="spellEnd"/>
+                            <w:r>
+                              <w:rPr>
+                                <w:b/>
+                                <w:color w:val="70AD47"/>
+                                <w:spacing w:val="10"/>
+                                <w:sz w:val="72"/>
+                                <w:szCs w:val="72"/>
+                                <w:lang w:val="en-US"/>
+                                <w14:textOutline w14:w="9525" w14:cap="flat" w14:cmpd="sng" w14:algn="ctr">
+                                  <w14:solidFill>
+                                    <w14:srgbClr w14:val="000000"/>
+                                  </w14:solidFill>
+                                  <w14:prstDash w14:val="solid"/>
+                                  <w14:round/>
+                                </w14:textOutline>
+                                <w14:textFill>
+                                  <w14:solidFill>
+                                    <w14:srgbClr w14:val="70AD47">
+                                      <w14:tint w14:val="1000"/>
+                                    </w14:srgbClr>
+                                  </w14:solidFill>
+                                </w14:textFill>
+                              </w:rPr>
+                              <w:t xml:space="preserve"> </w:t>
+                            </w:r>
+                            <w:proofErr w:type="gramStart"/>
+                            <w:r>
+                              <w:rPr>
+                                <w:b/>
+                                <w:color w:val="70AD47"/>
+                                <w:spacing w:val="10"/>
+                                <w:sz w:val="72"/>
+                                <w:szCs w:val="72"/>
+                                <w:lang w:val="en-US"/>
+                                <w14:textOutline w14:w="9525" w14:cap="flat" w14:cmpd="sng" w14:algn="ctr">
+                                  <w14:solidFill>
+                                    <w14:srgbClr w14:val="000000"/>
+                                  </w14:solidFill>
+                                  <w14:prstDash w14:val="solid"/>
+                                  <w14:round/>
+                                </w14:textOutline>
+                                <w14:textFill>
+                                  <w14:solidFill>
+                                    <w14:srgbClr w14:val="70AD47">
+                                      <w14:tint w14:val="1000"/>
+                                    </w14:srgbClr>
+                                  </w14:solidFill>
+                                </w14:textFill>
+                              </w:rPr>
+                              <w:t>2</w:t>
+                            </w:r>
+                            <w:r>
+                              <w:rPr>
+                                <w:b/>
+                                <w:color w:val="70AD47"/>
+                                <w:spacing w:val="10"/>
+                                <w:sz w:val="72"/>
+                                <w:szCs w:val="72"/>
+                                <w:lang w:val="en-US"/>
+                                <w14:textOutline w14:w="9525" w14:cap="flat" w14:cmpd="sng" w14:algn="ctr">
+                                  <w14:solidFill>
+                                    <w14:srgbClr w14:val="000000"/>
+                                  </w14:solidFill>
+                                  <w14:prstDash w14:val="solid"/>
+                                  <w14:round/>
+                                </w14:textOutline>
+                                <w14:textFill>
+                                  <w14:solidFill>
+                                    <w14:srgbClr w14:val="70AD47">
+                                      <w14:tint w14:val="1000"/>
+                                    </w14:srgbClr>
+                                  </w14:solidFill>
+                                </w14:textFill>
+                              </w:rPr>
+                              <w:t xml:space="preserve"> :</w:t>
+                            </w:r>
+                            <w:proofErr w:type="gramEnd"/>
+                            <w:r>
+                              <w:rPr>
+                                <w:b/>
+                                <w:color w:val="70AD47"/>
+                                <w:spacing w:val="10"/>
+                                <w:sz w:val="72"/>
+                                <w:szCs w:val="72"/>
+                                <w:lang w:val="en-US"/>
+                                <w14:textOutline w14:w="9525" w14:cap="flat" w14:cmpd="sng" w14:algn="ctr">
+                                  <w14:solidFill>
+                                    <w14:srgbClr w14:val="000000"/>
+                                  </w14:solidFill>
+                                  <w14:prstDash w14:val="solid"/>
+                                  <w14:round/>
+                                </w14:textOutline>
+                                <w14:textFill>
+                                  <w14:solidFill>
+                                    <w14:srgbClr w14:val="70AD47">
+                                      <w14:tint w14:val="1000"/>
+                                    </w14:srgbClr>
+                                  </w14:solidFill>
+                                </w14:textFill>
+                              </w:rPr>
+                              <w:t xml:space="preserve"> </w:t>
+                            </w:r>
+                          </w:p>
+                          <w:p>
+                            <w:pPr>
+                              <w:ind w:firstLine="0"/>
+                              <w:jc w:val="center"/>
+                              <w:rPr>
+                                <w:b/>
+                                <w:color w:val="70AD47"/>
+                                <w:spacing w:val="10"/>
+                                <w:sz w:val="72"/>
+                                <w:szCs w:val="72"/>
+                                <w14:textOutline w14:w="9525" w14:cap="flat" w14:cmpd="sng" w14:algn="ctr">
+                                  <w14:solidFill>
+                                    <w14:srgbClr w14:val="000000"/>
+                                  </w14:solidFill>
+                                  <w14:prstDash w14:val="solid"/>
+                                  <w14:round/>
+                                </w14:textOutline>
+                                <w14:textFill>
+                                  <w14:solidFill>
+                                    <w14:srgbClr w14:val="70AD47">
+                                      <w14:tint w14:val="1000"/>
+                                    </w14:srgbClr>
+                                  </w14:solidFill>
+                                </w14:textFill>
+                              </w:rPr>
+                            </w:pPr>
+                            <w:proofErr w:type="spellStart"/>
+                            <w:r>
+                              <w:rPr>
+                                <w:b/>
+                                <w:color w:val="70AD47"/>
+                                <w:spacing w:val="10"/>
+                                <w:sz w:val="72"/>
+                                <w:szCs w:val="72"/>
+                                <w:lang w:val="en-US"/>
+                                <w14:textOutline w14:w="9525" w14:cap="flat" w14:cmpd="sng" w14:algn="ctr">
+                                  <w14:solidFill>
+                                    <w14:srgbClr w14:val="000000"/>
+                                  </w14:solidFill>
+                                  <w14:prstDash w14:val="solid"/>
+                                  <w14:round/>
+                                </w14:textOutline>
+                                <w14:textFill>
+                                  <w14:solidFill>
+                                    <w14:srgbClr w14:val="70AD47">
+                                      <w14:tint w14:val="1000"/>
+                                    </w14:srgbClr>
+                                  </w14:solidFill>
+                                </w14:textFill>
+                              </w:rPr>
+                              <w:t>Analyse</w:t>
+                            </w:r>
+                            <w:proofErr w:type="spellEnd"/>
+                            <w:r>
+                              <w:rPr>
+                                <w:b/>
+                                <w:color w:val="70AD47"/>
+                                <w:spacing w:val="10"/>
+                                <w:sz w:val="72"/>
+                                <w:szCs w:val="72"/>
+                                <w:lang w:val="en-US"/>
+                                <w14:textOutline w14:w="9525" w14:cap="flat" w14:cmpd="sng" w14:algn="ctr">
+                                  <w14:solidFill>
+                                    <w14:srgbClr w14:val="000000"/>
+                                  </w14:solidFill>
+                                  <w14:prstDash w14:val="solid"/>
+                                  <w14:round/>
+                                </w14:textOutline>
+                                <w14:textFill>
+                                  <w14:solidFill>
+                                    <w14:srgbClr w14:val="70AD47">
+                                      <w14:tint w14:val="1000"/>
+                                    </w14:srgbClr>
+                                  </w14:solidFill>
+                                </w14:textFill>
+                              </w:rPr>
+                              <w:t xml:space="preserve"> </w:t>
+                            </w:r>
+                            <w:proofErr w:type="gramStart"/>
+                            <w:r>
+                              <w:rPr>
+                                <w:b/>
+                                <w:color w:val="70AD47"/>
+                                <w:spacing w:val="10"/>
+                                <w:sz w:val="72"/>
+                                <w:szCs w:val="72"/>
+                                <w:lang w:val="en-US"/>
+                                <w14:textOutline w14:w="9525" w14:cap="flat" w14:cmpd="sng" w14:algn="ctr">
+                                  <w14:solidFill>
+                                    <w14:srgbClr w14:val="000000"/>
+                                  </w14:solidFill>
+                                  <w14:prstDash w14:val="solid"/>
+                                  <w14:round/>
+                                </w14:textOutline>
+                                <w14:textFill>
+                                  <w14:solidFill>
+                                    <w14:srgbClr w14:val="70AD47">
+                                      <w14:tint w14:val="1000"/>
+                                    </w14:srgbClr>
+                                  </w14:solidFill>
+                                </w14:textFill>
+                              </w:rPr>
+                              <w:t>et</w:t>
+                            </w:r>
+                            <w:proofErr w:type="gramEnd"/>
+                            <w:r>
+                              <w:rPr>
+                                <w:b/>
+                                <w:color w:val="70AD47"/>
+                                <w:spacing w:val="10"/>
+                                <w:sz w:val="72"/>
+                                <w:szCs w:val="72"/>
+                                <w:lang w:val="en-US"/>
+                                <w14:textOutline w14:w="9525" w14:cap="flat" w14:cmpd="sng" w14:algn="ctr">
+                                  <w14:solidFill>
+                                    <w14:srgbClr w14:val="000000"/>
+                                  </w14:solidFill>
+                                  <w14:prstDash w14:val="solid"/>
+                                  <w14:round/>
+                                </w14:textOutline>
+                                <w14:textFill>
+                                  <w14:solidFill>
+                                    <w14:srgbClr w14:val="70AD47">
+                                      <w14:tint w14:val="1000"/>
+                                    </w14:srgbClr>
+                                  </w14:solidFill>
+                                </w14:textFill>
+                              </w:rPr>
+                              <w:t xml:space="preserve"> conception</w:t>
+                            </w:r>
+                          </w:p>
+                        </w:txbxContent>
+                      </wps:txbx>
+                      <wps:bodyPr rot="0" spcFirstLastPara="0" vertOverflow="overflow" horzOverflow="overflow" vert="horz" wrap="square" lIns="91440" tIns="45720" rIns="91440" bIns="45720" numCol="1" spcCol="0" rtlCol="0" fromWordArt="0" anchor="t" anchorCtr="0" forceAA="0" compatLnSpc="1">
+                        <a:prstTxWarp prst="textNoShape">
+                          <a:avLst/>
+                        </a:prstTxWarp>
+                        <a:noAutofit/>
+                      </wps:bodyPr>
+                    </wps:wsp>
+                  </a:graphicData>
+                </a:graphic>
+                <wp14:sizeRelH relativeFrom="margin">
+                  <wp14:pctWidth>0</wp14:pctWidth>
+                </wp14:sizeRelH>
+                <wp14:sizeRelV relativeFrom="margin">
+                  <wp14:pctHeight>0</wp14:pctHeight>
+                </wp14:sizeRelV>
+              </wp:anchor>
+            </w:drawing>
+          </mc:Choice>
+          <mc:Fallback>
+            <w:pict>
+              <v:shape w14:anchorId="520ED0F5" id="Text Box 6" o:spid="_x0000_s1032" type="#_x0000_t202" style="position:absolute;margin-left:416.8pt;margin-top:228.9pt;width:468pt;height:136.5pt;z-index:251674624;visibility:visible;mso-wrap-style:square;mso-width-percent:0;mso-height-percent:0;mso-wrap-distance-left:9pt;mso-wrap-distance-top:0;mso-wrap-distance-right:9pt;mso-wrap-distance-bottom:0;mso-position-horizontal:right;mso-position-horizontal-relative:margin;mso-position-vertical:absolute;mso-position-vertical-relative:text;mso-width-percent:0;mso-height-percent:0;mso-width-relative:margin;mso-height-relative:margin;v-text-anchor:top" o:gfxdata="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" filled="f" stroked="f">
+                <v:textbox>
+                  <w:txbxContent>
+                    <w:p>
+                      <w:pPr>
+                        <w:ind w:firstLine="0"/>
+                        <w:jc w:val="center"/>
+                        <w:rPr>
+                          <w:b/>
+                          <w:color w:val="70AD47"/>
+                          <w:spacing w:val="10"/>
+                          <w:sz w:val="72"/>
+                          <w:szCs w:val="72"/>
+                          <w:lang w:val="en-US"/>
+                          <w14:textOutline w14:w="9525" w14:cap="flat" w14:cmpd="sng" w14:algn="ctr">
+                            <w14:solidFill>
+                              <w14:srgbClr w14:val="000000"/>
+                            </w14:solidFill>
+                            <w14:prstDash w14:val="solid"/>
+                            <w14:round/>
+                          </w14:textOutline>
+                          <w14:textFill>
+                            <w14:solidFill>
+                              <w14:srgbClr w14:val="70AD47">
+                                <w14:tint w14:val="1000"/>
+                              </w14:srgbClr>
+                            </w14:solidFill>
+                          </w14:textFill>
+                        </w:rPr>
+                      </w:pPr>
+                      <w:proofErr w:type="spellStart"/>
+                      <w:r>
+                        <w:rPr>
+                          <w:b/>
+                          <w:color w:val="70AD47"/>
+                          <w:spacing w:val="10"/>
+                          <w:sz w:val="72"/>
+                          <w:szCs w:val="72"/>
+                          <w:lang w:val="en-US"/>
+                          <w14:textOutline w14:w="9525" w14:cap="flat" w14:cmpd="sng" w14:algn="ctr">
+                            <w14:solidFill>
+                              <w14:srgbClr w14:val="000000"/>
+                            </w14:solidFill>
+                            <w14:prstDash w14:val="solid"/>
+                            <w14:round/>
+                          </w14:textOutline>
+                          <w14:textFill>
+                            <w14:solidFill>
+                              <w14:srgbClr w14:val="70AD47">
+                                <w14:tint w14:val="1000"/>
+                              </w14:srgbClr>
+                            </w14:solidFill>
+                          </w14:textFill>
+                        </w:rPr>
+                        <w:t>Chapitre</w:t>
+                      </w:r>
+                      <w:proofErr w:type="spellEnd"/>
+                      <w:r>
+                        <w:rPr>
+                          <w:b/>
+                          <w:color w:val="70AD47"/>
+                          <w:spacing w:val="10"/>
+                          <w:sz w:val="72"/>
+                          <w:szCs w:val="72"/>
+                          <w:lang w:val="en-US"/>
+                          <w14:textOutline w14:w="9525" w14:cap="flat" w14:cmpd="sng" w14:algn="ctr">
+                            <w14:solidFill>
+                              <w14:srgbClr w14:val="000000"/>
+                            </w14:solidFill>
+                            <w14:prstDash w14:val="solid"/>
+                            <w14:round/>
+                          </w14:textOutline>
+                          <w14:textFill>
+                            <w14:solidFill>
+                              <w14:srgbClr w14:val="70AD47">
+                                <w14:tint w14:val="1000"/>
+                              </w14:srgbClr>
+                            </w14:solidFill>
+                          </w14:textFill>
+                        </w:rPr>
+                        <w:t xml:space="preserve"> </w:t>
+                      </w:r>
+                      <w:proofErr w:type="gramStart"/>
+                      <w:r>
+                        <w:rPr>
+                          <w:b/>
+                          <w:color w:val="70AD47"/>
+                          <w:spacing w:val="10"/>
+                          <w:sz w:val="72"/>
+                          <w:szCs w:val="72"/>
+                          <w:lang w:val="en-US"/>
+                          <w14:textOutline w14:w="9525" w14:cap="flat" w14:cmpd="sng" w14:algn="ctr">
+                            <w14:solidFill>
+                              <w14:srgbClr w14:val="000000"/>
+                            </w14:solidFill>
+                            <w14:prstDash w14:val="solid"/>
+                            <w14:round/>
+                          </w14:textOutline>
+                          <w14:textFill>
+                            <w14:solidFill>
+                              <w14:srgbClr w14:val="70AD47">
+                                <w14:tint w14:val="1000"/>
+                              </w14:srgbClr>
+                            </w14:solidFill>
+                          </w14:textFill>
+                        </w:rPr>
+                        <w:t>2</w:t>
+                      </w:r>
+                      <w:r>
+                        <w:rPr>
+                          <w:b/>
+                          <w:color w:val="70AD47"/>
+                          <w:spacing w:val="10"/>
+                          <w:sz w:val="72"/>
+                          <w:szCs w:val="72"/>
+                          <w:lang w:val="en-US"/>
+                          <w14:textOutline w14:w="9525" w14:cap="flat" w14:cmpd="sng" w14:algn="ctr">
+                            <w14:solidFill>
+                              <w14:srgbClr w14:val="000000"/>
+                            </w14:solidFill>
+                            <w14:prstDash w14:val="solid"/>
+                            <w14:round/>
+                          </w14:textOutline>
+                          <w14:textFill>
+                            <w14:solidFill>
+                              <w14:srgbClr w14:val="70AD47">
+                                <w14:tint w14:val="1000"/>
+                              </w14:srgbClr>
+                            </w14:solidFill>
+                          </w14:textFill>
+                        </w:rPr>
+                        <w:t xml:space="preserve"> :</w:t>
+                      </w:r>
+                      <w:proofErr w:type="gramEnd"/>
+                      <w:r>
+                        <w:rPr>
+                          <w:b/>
+                          <w:color w:val="70AD47"/>
+                          <w:spacing w:val="10"/>
+                          <w:sz w:val="72"/>
+                          <w:szCs w:val="72"/>
+                          <w:lang w:val="en-US"/>
+                          <w14:textOutline w14:w="9525" w14:cap="flat" w14:cmpd="sng" w14:algn="ctr">
+                            <w14:solidFill>
+                              <w14:srgbClr w14:val="000000"/>
+                            </w14:solidFill>
+                            <w14:prstDash w14:val="solid"/>
+                            <w14:round/>
+                          </w14:textOutline>
+                          <w14:textFill>
+                            <w14:solidFill>
+                              <w14:srgbClr w14:val="70AD47">
+                                <w14:tint w14:val="1000"/>
+                              </w14:srgbClr>
+                            </w14:solidFill>
+                          </w14:textFill>
+                        </w:rPr>
+                        <w:t xml:space="preserve"> </w:t>
+                      </w:r>
+                    </w:p>
+                    <w:p>
+                      <w:pPr>
+                        <w:ind w:firstLine="0"/>
+                        <w:jc w:val="center"/>
+                        <w:rPr>
+                          <w:b/>
+                          <w:color w:val="70AD47"/>
+                          <w:spacing w:val="10"/>
+                          <w:sz w:val="72"/>
+                          <w:szCs w:val="72"/>
+                          <w14:textOutline w14:w="9525" w14:cap="flat" w14:cmpd="sng" w14:algn="ctr">
+                            <w14:solidFill>
+                              <w14:srgbClr w14:val="000000"/>
+                            </w14:solidFill>
+                            <w14:prstDash w14:val="solid"/>
+                            <w14:round/>
+                          </w14:textOutline>
+                          <w14:textFill>
+                            <w14:solidFill>
+                              <w14:srgbClr w14:val="70AD47">
+                                <w14:tint w14:val="1000"/>
+                              </w14:srgbClr>
+                            </w14:solidFill>
+                          </w14:textFill>
+                        </w:rPr>
+                      </w:pPr>
+                      <w:proofErr w:type="spellStart"/>
+                      <w:r>
+                        <w:rPr>
+                          <w:b/>
+                          <w:color w:val="70AD47"/>
+                          <w:spacing w:val="10"/>
+                          <w:sz w:val="72"/>
+                          <w:szCs w:val="72"/>
+                          <w:lang w:val="en-US"/>
+                          <w14:textOutline w14:w="9525" w14:cap="flat" w14:cmpd="sng" w14:algn="ctr">
+                            <w14:solidFill>
+                              <w14:srgbClr w14:val="000000"/>
+                            </w14:solidFill>
+                            <w14:prstDash w14:val="solid"/>
+                            <w14:round/>
+                          </w14:textOutline>
+                          <w14:textFill>
+                            <w14:solidFill>
+                              <w14:srgbClr w14:val="70AD47">
+                                <w14:tint w14:val="1000"/>
+                              </w14:srgbClr>
+                            </w14:solidFill>
+                          </w14:textFill>
+                        </w:rPr>
+                        <w:t>Analyse</w:t>
+                      </w:r>
+                      <w:proofErr w:type="spellEnd"/>
+                      <w:r>
+                        <w:rPr>
+                          <w:b/>
+                          <w:color w:val="70AD47"/>
+                          <w:spacing w:val="10"/>
+                          <w:sz w:val="72"/>
+                          <w:szCs w:val="72"/>
+                          <w:lang w:val="en-US"/>
+                          <w14:textOutline w14:w="9525" w14:cap="flat" w14:cmpd="sng" w14:algn="ctr">
+                            <w14:solidFill>
+                              <w14:srgbClr w14:val="000000"/>
+                            </w14:solidFill>
+                            <w14:prstDash w14:val="solid"/>
+                            <w14:round/>
+                          </w14:textOutline>
+                          <w14:textFill>
+                            <w14:solidFill>
+                              <w14:srgbClr w14:val="70AD47">
+                                <w14:tint w14:val="1000"/>
+                              </w14:srgbClr>
+                            </w14:solidFill>
+                          </w14:textFill>
+                        </w:rPr>
+                        <w:t xml:space="preserve"> </w:t>
+                      </w:r>
+                      <w:proofErr w:type="gramStart"/>
+                      <w:r>
+                        <w:rPr>
+                          <w:b/>
+                          <w:color w:val="70AD47"/>
+                          <w:spacing w:val="10"/>
+                          <w:sz w:val="72"/>
+                          <w:szCs w:val="72"/>
+                          <w:lang w:val="en-US"/>
+                          <w14:textOutline w14:w="9525" w14:cap="flat" w14:cmpd="sng" w14:algn="ctr">
+                            <w14:solidFill>
+                              <w14:srgbClr w14:val="000000"/>
+                            </w14:solidFill>
+                            <w14:prstDash w14:val="solid"/>
+                            <w14:round/>
+                          </w14:textOutline>
+                          <w14:textFill>
+                            <w14:solidFill>
+                              <w14:srgbClr w14:val="70AD47">
+                                <w14:tint w14:val="1000"/>
+                              </w14:srgbClr>
+                            </w14:solidFill>
+                          </w14:textFill>
+                        </w:rPr>
+                        <w:t>et</w:t>
+                      </w:r>
+                      <w:proofErr w:type="gramEnd"/>
+                      <w:r>
+                        <w:rPr>
+                          <w:b/>
+                          <w:color w:val="70AD47"/>
+                          <w:spacing w:val="10"/>
+                          <w:sz w:val="72"/>
+                          <w:szCs w:val="72"/>
+                          <w:lang w:val="en-US"/>
+                          <w14:textOutline w14:w="9525" w14:cap="flat" w14:cmpd="sng" w14:algn="ctr">
+                            <w14:solidFill>
+                              <w14:srgbClr w14:val="000000"/>
+                            </w14:solidFill>
+                            <w14:prstDash w14:val="solid"/>
+                            <w14:round/>
+                          </w14:textOutline>
+                          <w14:textFill>
+                            <w14:solidFill>
+                              <w14:srgbClr w14:val="70AD47">
+                                <w14:tint w14:val="1000"/>
+                              </w14:srgbClr>
+                            </w14:solidFill>
+                          </w14:textFill>
+                        </w:rPr>
+                        <w:t xml:space="preserve"> conception</w:t>
+                      </w:r>
+                    </w:p>
+                  </w:txbxContent>
+                </v:textbox>
+                <w10:wrap anchorx="margin"/>
+              </v:shape>
+            </w:pict>
+          </mc:Fallback>
+        </mc:AlternateContent>
+      </w:r>
+      <w:r>
+        <w:br w:type="page"/>
+      </w:r>
+    </w:p>
+    <w:p>
+      <w:pPr>
+        <w:pStyle w:val="Heading1"/>
+      </w:pPr>
+      <w:r>
+        <w:lastRenderedPageBreak/>
+        <w:t>Introduction</w:t>
+      </w:r>
+      <w:r>
+        <w:t xml:space="preserve"> </w:t>
+      </w:r>
+    </w:p>
+    <w:p>
+      <w:r>
+        <w:t>Le développement d'un</w:t>
+      </w:r>
+      <w:r>
+        <w:t>e application ou d'un système informatique</w:t>
+      </w:r>
+      <w:r>
+        <w:t xml:space="preserve"> requière l'usage d'une méthodologie afin d'assurer une organisation consciencieuse et de pouvoir cerner les tâches à accomplir. Dans tout projet informatique la conception est importante et doit être traitée avec précision et en détail, précédée d'une analyse profonde et réfléchie, car elle est le reflet du système avant même sa concrétisation.</w:t>
+      </w:r>
+    </w:p>
     <w:sectPr>
       <w:pgSz w:w="12240" w:h="15840"/>
       <w:pgMar w:top="1440" w:right="1440" w:bottom="1440" w:left="1440" w:header="720" w:footer="720" w:gutter="0"/>
@@ -3993,4 +4680,16 @@
   <a:objectDefaults/>
   <a:extraClrSchemeLst/>
 </a:theme>
+</file>
+
+<file path=customXml/item1.xml><?xml version="1.0" encoding="utf-8"?>
+<b:Sources xmlns:b="http://schemas.openxmlformats.org/officeDocument/2006/bibliography" xmlns="http://schemas.openxmlformats.org/officeDocument/2006/bibliography" SelectedStyle="\APASixthEditionOfficeOnline.xsl" StyleName="APA" Version="6"/>
+</file>
+
+<file path=customXml/itemProps1.xml><?xml version="1.0" encoding="utf-8"?>
+<ds:datastoreItem xmlns:ds="http://schemas.openxmlformats.org/officeDocument/2006/customXml" ds:itemID="{2E3E4334-2F36-4DEF-9326-C4295D7AEFDA}">
+  <ds:schemaRefs>
+    <ds:schemaRef ds:uri="http://schemas.openxmlformats.org/officeDocument/2006/bibliography"/>
+  </ds:schemaRefs>
+</ds:datastoreItem>
 </file>
</xml_diff>